<commit_message>
Corecccion de conexion con base de datos con ambiente de produccion
</commit_message>
<xml_diff>
--- a/PETZ/script base de datos.docx
+++ b/PETZ/script base de datos.docx
@@ -153,13 +153,23 @@
           <w:szCs w:val="24"/>
         </w:rPr>
       </w:pPr>
-      <w:r>
-        <w:rPr>
-          <w:rFonts w:asciiTheme="majorHAnsi" w:hAnsiTheme="majorHAnsi" w:cstheme="majorHAnsi"/>
-          <w:sz w:val="24"/>
-          <w:szCs w:val="24"/>
-        </w:rPr>
-        <w:t xml:space="preserve">status </w:t>
+      <w:proofErr w:type="spellStart"/>
+      <w:r>
+        <w:rPr>
+          <w:rFonts w:asciiTheme="majorHAnsi" w:hAnsiTheme="majorHAnsi" w:cstheme="majorHAnsi"/>
+          <w:sz w:val="24"/>
+          <w:szCs w:val="24"/>
+        </w:rPr>
+        <w:t>stat</w:t>
+      </w:r>
+      <w:proofErr w:type="spellEnd"/>
+      <w:r>
+        <w:rPr>
+          <w:rFonts w:asciiTheme="majorHAnsi" w:hAnsiTheme="majorHAnsi" w:cstheme="majorHAnsi"/>
+          <w:sz w:val="24"/>
+          <w:szCs w:val="24"/>
+        </w:rPr>
+        <w:t xml:space="preserve"> </w:t>
       </w:r>
       <w:proofErr w:type="spellStart"/>
       <w:r>
@@ -397,7 +407,43 @@
           <w:sz w:val="24"/>
           <w:szCs w:val="24"/>
         </w:rPr>
-        <w:t>CONSTRAINT FOREIGN KEY (</w:t>
+        <w:t>CONSTRAINT PRIMARY KEY (</w:t>
+      </w:r>
+      <w:proofErr w:type="spellStart"/>
+      <w:r>
+        <w:rPr>
+          <w:rFonts w:asciiTheme="majorHAnsi" w:hAnsiTheme="majorHAnsi" w:cstheme="majorHAnsi"/>
+          <w:sz w:val="24"/>
+          <w:szCs w:val="24"/>
+        </w:rPr>
+        <w:t>name,state,fecha</w:t>
+      </w:r>
+      <w:proofErr w:type="spellEnd"/>
+      <w:r>
+        <w:rPr>
+          <w:rFonts w:asciiTheme="majorHAnsi" w:hAnsiTheme="majorHAnsi" w:cstheme="majorHAnsi"/>
+          <w:sz w:val="24"/>
+          <w:szCs w:val="24"/>
+        </w:rPr>
+        <w:t>),</w:t>
+      </w:r>
+    </w:p>
+    <w:p>
+      <w:pPr>
+        <w:spacing w:line="240" w:lineRule="auto"/>
+        <w:rPr>
+          <w:rFonts w:asciiTheme="majorHAnsi" w:hAnsiTheme="majorHAnsi" w:cstheme="majorHAnsi"/>
+          <w:sz w:val="24"/>
+          <w:szCs w:val="24"/>
+        </w:rPr>
+      </w:pPr>
+      <w:r>
+        <w:rPr>
+          <w:rFonts w:asciiTheme="majorHAnsi" w:hAnsiTheme="majorHAnsi" w:cstheme="majorHAnsi"/>
+          <w:sz w:val="24"/>
+          <w:szCs w:val="24"/>
+        </w:rPr>
+        <w:t>FOREIGN KEY (</w:t>
       </w:r>
       <w:proofErr w:type="spellStart"/>
       <w:r>
@@ -424,7 +470,7 @@
           <w:sz w:val="24"/>
           <w:szCs w:val="24"/>
         </w:rPr>
-        <w:t>zombie</w:t>
+        <w:t>zombies</w:t>
       </w:r>
       <w:proofErr w:type="spellEnd"/>
       <w:r>
@@ -479,42 +525,6 @@
           <w:szCs w:val="24"/>
         </w:rPr>
         <w:t>stat</w:t>
-      </w:r>
-      <w:proofErr w:type="spellEnd"/>
-      <w:r>
-        <w:rPr>
-          <w:rFonts w:asciiTheme="majorHAnsi" w:hAnsiTheme="majorHAnsi" w:cstheme="majorHAnsi"/>
-          <w:sz w:val="24"/>
-          <w:szCs w:val="24"/>
-        </w:rPr>
-        <w:t>),</w:t>
-      </w:r>
-    </w:p>
-    <w:p>
-      <w:pPr>
-        <w:spacing w:line="240" w:lineRule="auto"/>
-        <w:rPr>
-          <w:rFonts w:asciiTheme="majorHAnsi" w:hAnsiTheme="majorHAnsi" w:cstheme="majorHAnsi"/>
-          <w:sz w:val="24"/>
-          <w:szCs w:val="24"/>
-        </w:rPr>
-      </w:pPr>
-      <w:r>
-        <w:rPr>
-          <w:rFonts w:asciiTheme="majorHAnsi" w:hAnsiTheme="majorHAnsi" w:cstheme="majorHAnsi"/>
-          <w:sz w:val="24"/>
-          <w:szCs w:val="24"/>
-        </w:rPr>
-        <w:t>PRIMARY KEY (</w:t>
-      </w:r>
-      <w:proofErr w:type="spellStart"/>
-      <w:r>
-        <w:rPr>
-          <w:rFonts w:asciiTheme="majorHAnsi" w:hAnsiTheme="majorHAnsi" w:cstheme="majorHAnsi"/>
-          <w:sz w:val="24"/>
-          <w:szCs w:val="24"/>
-        </w:rPr>
-        <w:t>name,state,fecha</w:t>
       </w:r>
       <w:proofErr w:type="spellEnd"/>
       <w:r>

</xml_diff>